<commit_message>
début de rédaction du rapport
</commit_message>
<xml_diff>
--- a/POO/DOC/RapportEithan.docx
+++ b/POO/DOC/RapportEithan.docx
@@ -2282,292 +2282,379 @@
         <w:t xml:space="preserve"> </w:t>
       </w:r>
     </w:p>
-    <w:p/>
-    <w:p>
-      <w:pPr>
-        <w:rPr>
-          <w:i/>
-          <w:iCs/>
+    <w:p>
+      <w:r>
+        <w:t xml:space="preserve">Ce projet est basé sur le module 320 (Programmation orienté objet). Le but est de faire un jeu vidéo du type </w:t>
+      </w:r>
+      <w:proofErr w:type="spellStart"/>
+      <w:r>
+        <w:t>SpaceInvaders</w:t>
+      </w:r>
+      <w:proofErr w:type="spellEnd"/>
+      <w:r>
+        <w:t xml:space="preserve"> mais personnalisé. Un jeu vidéo est une très bonne manière d’apprendre à programmer </w:t>
+      </w:r>
+      <w:proofErr w:type="gramStart"/>
+      <w:r>
+        <w:t>orienté</w:t>
+      </w:r>
+      <w:proofErr w:type="gramEnd"/>
+      <w:r>
+        <w:t xml:space="preserve"> objet car dans le monde du jeu vidéo c’est plus facile l’implémenter. C’est aussi une bonne façon pour que les élèves prennent un peu plus de plaisir que de faire des applications qui n’ont pas d’interaction.</w:t>
+      </w:r>
+    </w:p>
+    <w:p>
+      <w:pPr>
+        <w:pStyle w:val="Titre2"/>
+        <w:rPr>
+          <w:i w:val="0"/>
+          <w:iCs/>
+        </w:rPr>
+      </w:pPr>
+      <w:bookmarkStart w:id="2" w:name="_Toc499021834"/>
+      <w:r>
+        <w:rPr>
+          <w:i w:val="0"/>
+          <w:iCs/>
+        </w:rPr>
+        <w:t>Objectifs</w:t>
+      </w:r>
+      <w:bookmarkEnd w:id="2"/>
+    </w:p>
+    <w:p>
+      <w:r>
+        <w:t xml:space="preserve">a. Maquettes </w:t>
+      </w:r>
+    </w:p>
+    <w:p>
+      <w:pPr>
+        <w:ind w:firstLine="708"/>
+      </w:pPr>
+      <w:r>
+        <w:t xml:space="preserve">i. Menu principal </w:t>
+      </w:r>
+    </w:p>
+    <w:p>
+      <w:pPr>
+        <w:ind w:left="708"/>
+      </w:pPr>
+      <w:r>
+        <w:t xml:space="preserve">ii. Ecran de jeu (niveau) </w:t>
+      </w:r>
+    </w:p>
+    <w:p>
+      <w:pPr>
+        <w:ind w:left="708"/>
+      </w:pPr>
+      <w:r>
+        <w:t xml:space="preserve">iii. Éditeur de niveau (voir détails ci-dessous) </w:t>
+      </w:r>
+    </w:p>
+    <w:p>
+      <w:pPr>
+        <w:ind w:left="708"/>
+      </w:pPr>
+      <w:r>
+        <w:t xml:space="preserve">iv. High scores </w:t>
+      </w:r>
+    </w:p>
+    <w:p>
+      <w:r>
+        <w:t>b. Contraintes de réalisation</w:t>
+      </w:r>
+    </w:p>
+    <w:p>
+      <w:pPr>
+        <w:ind w:left="708"/>
+      </w:pPr>
+      <w:r>
+        <w:t xml:space="preserve">i. Un concept de niveaux décrivant </w:t>
+      </w:r>
+    </w:p>
+    <w:p>
+      <w:pPr>
+        <w:ind w:left="708" w:firstLine="708"/>
+      </w:pPr>
+      <w:r>
+        <w:t>1. Le numéro du niveau (</w:t>
+      </w:r>
+      <w:proofErr w:type="spellStart"/>
+      <w:r>
+        <w:t>Level</w:t>
+      </w:r>
+      <w:proofErr w:type="spellEnd"/>
+      <w:r>
+        <w:t xml:space="preserve"> 1, </w:t>
+      </w:r>
+      <w:proofErr w:type="spellStart"/>
+      <w:r>
+        <w:t>Level</w:t>
+      </w:r>
+      <w:proofErr w:type="spellEnd"/>
+      <w:r>
+        <w:t xml:space="preserve"> 2, …) </w:t>
+      </w:r>
+    </w:p>
+    <w:p>
+      <w:pPr>
+        <w:ind w:left="708" w:firstLine="708"/>
+      </w:pPr>
+      <w:r>
+        <w:t xml:space="preserve">2. Le joueur </w:t>
+      </w:r>
+    </w:p>
+    <w:p>
+      <w:pPr>
+        <w:ind w:left="2124"/>
+      </w:pPr>
+      <w:r>
+        <w:t xml:space="preserve">a. Déplacements </w:t>
+      </w:r>
+    </w:p>
+    <w:p>
+      <w:pPr>
+        <w:ind w:left="2124"/>
+      </w:pPr>
+      <w:r>
+        <w:t xml:space="preserve">b. Nombre de vies </w:t>
+      </w:r>
+    </w:p>
+    <w:p>
+      <w:pPr>
+        <w:ind w:left="2124"/>
+      </w:pPr>
+      <w:r>
+        <w:t xml:space="preserve">c. Capacités de tir : direction, rafale, </w:t>
+      </w:r>
+      <w:proofErr w:type="spellStart"/>
+      <w:r>
+        <w:t>cooldown</w:t>
+      </w:r>
+      <w:proofErr w:type="spellEnd"/>
+      <w:r>
+        <w:t xml:space="preserve">, décompte munitions, recharge, … </w:t>
+      </w:r>
+    </w:p>
+    <w:p>
+      <w:pPr>
+        <w:ind w:left="2124"/>
+      </w:pPr>
+      <w:r>
+        <w:t xml:space="preserve">d. Un </w:t>
+      </w:r>
+      <w:proofErr w:type="spellStart"/>
+      <w:r>
+        <w:t>sprite</w:t>
+      </w:r>
+      <w:proofErr w:type="spellEnd"/>
+      <w:r>
+        <w:t xml:space="preserve"> </w:t>
+      </w:r>
+    </w:p>
+    <w:p>
+      <w:pPr>
+        <w:ind w:left="708" w:firstLine="708"/>
+      </w:pPr>
+      <w:r>
+        <w:t xml:space="preserve">3. Les ennemis du niveau avec (pour chaque type) </w:t>
+      </w:r>
+    </w:p>
+    <w:p>
+      <w:pPr>
+        <w:ind w:left="2124"/>
+      </w:pPr>
+      <w:r>
+        <w:t xml:space="preserve">a. Nombre de vies </w:t>
+      </w:r>
+    </w:p>
+    <w:p>
+      <w:pPr>
+        <w:ind w:left="2124"/>
+      </w:pPr>
+      <w:r>
+        <w:t xml:space="preserve">b. Minutage d’apparition </w:t>
+      </w:r>
+    </w:p>
+    <w:p>
+      <w:pPr>
+        <w:ind w:left="2124"/>
+      </w:pPr>
+      <w:r>
+        <w:t>c. Tir (oui / non)</w:t>
+      </w:r>
+    </w:p>
+    <w:p>
+      <w:pPr>
+        <w:ind w:left="2124"/>
+      </w:pPr>
+      <w:r>
+        <w:t xml:space="preserve">d. Un </w:t>
+      </w:r>
+      <w:proofErr w:type="spellStart"/>
+      <w:r>
+        <w:t>sprite</w:t>
+      </w:r>
+      <w:proofErr w:type="spellEnd"/>
+      <w:r>
+        <w:t xml:space="preserve"> </w:t>
+      </w:r>
+    </w:p>
+    <w:p>
+      <w:pPr>
+        <w:ind w:left="708" w:firstLine="708"/>
+      </w:pPr>
+      <w:r>
+        <w:t>4. Les obstacles avec (pour chaque type)</w:t>
+      </w:r>
+    </w:p>
+    <w:p>
+      <w:pPr>
+        <w:ind w:left="2124"/>
+      </w:pPr>
+      <w:r>
+        <w:t xml:space="preserve">a. Une taille </w:t>
+      </w:r>
+    </w:p>
+    <w:p>
+      <w:pPr>
+        <w:ind w:left="2124"/>
+      </w:pPr>
+      <w:r>
+        <w:t xml:space="preserve">b. Une position </w:t>
+      </w:r>
+      <w:proofErr w:type="gramStart"/>
+      <w:r>
+        <w:t>X,Y</w:t>
+      </w:r>
+      <w:proofErr w:type="gramEnd"/>
+      <w:r>
+        <w:t xml:space="preserve"> </w:t>
+      </w:r>
+    </w:p>
+    <w:p>
+      <w:pPr>
+        <w:ind w:left="2124"/>
+      </w:pPr>
+      <w:r>
+        <w:t xml:space="preserve">c. Un </w:t>
+      </w:r>
+      <w:proofErr w:type="spellStart"/>
+      <w:r>
+        <w:t>sprite</w:t>
+      </w:r>
+      <w:proofErr w:type="spellEnd"/>
+      <w:r>
+        <w:t xml:space="preserve"> </w:t>
+      </w:r>
+    </w:p>
+    <w:p>
+      <w:pPr>
+        <w:ind w:left="2124"/>
+      </w:pPr>
+      <w:r>
+        <w:t xml:space="preserve">d. Le comportement en cas de dégâts (tir, collision) </w:t>
+      </w:r>
+    </w:p>
+    <w:p>
+      <w:pPr>
+        <w:ind w:left="708"/>
+      </w:pPr>
+      <w:r>
+        <w:t xml:space="preserve">ii. Structure et données des niveaux décrits et stockés dans une base de données relationnelle </w:t>
+      </w:r>
+    </w:p>
+    <w:p>
+      <w:r>
+        <w:t>c. Fonctionnalités</w:t>
+      </w:r>
+    </w:p>
+    <w:p>
+      <w:r>
+        <w:t xml:space="preserve"> </w:t>
+      </w:r>
+      <w:r>
+        <w:tab/>
+      </w:r>
+      <w:r>
+        <w:t xml:space="preserve">i. Au moins 2 niveaux implémentés avec </w:t>
+      </w:r>
+    </w:p>
+    <w:p>
+      <w:pPr>
+        <w:ind w:left="1416"/>
+      </w:pPr>
+      <w:r>
+        <w:t xml:space="preserve">1. Joueur </w:t>
+      </w:r>
+    </w:p>
+    <w:p>
+      <w:pPr>
+        <w:ind w:left="1416"/>
+      </w:pPr>
+      <w:r>
+        <w:t xml:space="preserve">2. Ennemis </w:t>
+      </w:r>
+    </w:p>
+    <w:p>
+      <w:pPr>
+        <w:ind w:left="1416"/>
+      </w:pPr>
+      <w:r>
+        <w:t xml:space="preserve">3. Obstacles </w:t>
+      </w:r>
+    </w:p>
+    <w:p>
+      <w:pPr>
+        <w:rPr>
           <w:szCs w:val="14"/>
         </w:rPr>
       </w:pPr>
       <w:r>
-        <w:rPr>
-          <w:i/>
-          <w:iCs/>
-          <w:szCs w:val="14"/>
-        </w:rPr>
-        <w:t xml:space="preserve">Ce </w:t>
-      </w:r>
-      <w:r>
-        <w:rPr>
-          <w:i/>
-          <w:iCs/>
-          <w:szCs w:val="14"/>
-        </w:rPr>
-        <w:t>chapitre</w:t>
-      </w:r>
-      <w:r>
-        <w:rPr>
-          <w:i/>
-          <w:iCs/>
-          <w:szCs w:val="14"/>
-        </w:rPr>
-        <w:t xml:space="preserve"> </w:t>
-      </w:r>
-      <w:r>
-        <w:rPr>
-          <w:i/>
-          <w:iCs/>
-          <w:szCs w:val="14"/>
-        </w:rPr>
-        <w:t>décri</w:t>
-      </w:r>
-      <w:r>
-        <w:rPr>
-          <w:i/>
-          <w:iCs/>
-          <w:szCs w:val="14"/>
-        </w:rPr>
-        <w:t>t</w:t>
-      </w:r>
-      <w:r>
-        <w:rPr>
-          <w:i/>
-          <w:iCs/>
-          <w:szCs w:val="14"/>
-        </w:rPr>
-        <w:t xml:space="preserve"> brièvement le projet,</w:t>
-      </w:r>
-      <w:r>
-        <w:rPr>
-          <w:i/>
-          <w:iCs/>
-          <w:szCs w:val="14"/>
-        </w:rPr>
-        <w:t xml:space="preserve"> le cadre dans lequel il est réalisé,</w:t>
-      </w:r>
-      <w:r>
-        <w:rPr>
-          <w:i/>
-          <w:iCs/>
-          <w:szCs w:val="14"/>
-        </w:rPr>
-        <w:t xml:space="preserve"> les raisons de ce choix et ce qu'il peut apporter à l'élève ou à l'école. </w:t>
-      </w:r>
-      <w:r>
-        <w:rPr>
-          <w:i/>
-          <w:iCs/>
-          <w:szCs w:val="14"/>
-        </w:rPr>
-        <w:t>Il n'est pas nécessaire de rentrer dans les détails (ceux-ci seront abordés plus loin) mais cela doit être aussi clair et complet que possible</w:t>
-      </w:r>
-      <w:r>
-        <w:rPr>
-          <w:i/>
-          <w:iCs/>
-          <w:szCs w:val="14"/>
-        </w:rPr>
-        <w:t xml:space="preserve"> (idées de solutions).</w:t>
-      </w:r>
-      <w:r>
-        <w:rPr>
-          <w:i/>
-          <w:iCs/>
-          <w:szCs w:val="14"/>
-        </w:rPr>
-        <w:t xml:space="preserve"> </w:t>
-      </w:r>
-      <w:r>
-        <w:rPr>
-          <w:i/>
-          <w:iCs/>
-          <w:szCs w:val="14"/>
-        </w:rPr>
-        <w:t>Ce chapitre contient également l'inventaire et la description des travaux qui auraient déjà été effectué</w:t>
-      </w:r>
-      <w:r>
-        <w:rPr>
-          <w:i/>
-          <w:iCs/>
-          <w:szCs w:val="14"/>
-        </w:rPr>
-        <w:t>s</w:t>
-      </w:r>
-      <w:r>
-        <w:rPr>
-          <w:i/>
-          <w:iCs/>
-          <w:szCs w:val="14"/>
-        </w:rPr>
-        <w:t xml:space="preserve"> pour ce projet.</w:t>
-      </w:r>
-    </w:p>
-    <w:p>
-      <w:pPr>
-        <w:rPr>
-          <w:szCs w:val="14"/>
-        </w:rPr>
-      </w:pPr>
-    </w:p>
-    <w:p>
-      <w:pPr>
-        <w:rPr>
-          <w:i/>
-          <w:iCs/>
-          <w:szCs w:val="14"/>
-        </w:rPr>
-      </w:pPr>
-      <w:r>
-        <w:rPr>
-          <w:i/>
-          <w:iCs/>
-          <w:szCs w:val="14"/>
-        </w:rPr>
-        <w:t>Ces éléments peuvent être repris des spécifications de départ.</w:t>
-      </w:r>
-    </w:p>
-    <w:p>
-      <w:pPr>
-        <w:rPr>
-          <w:szCs w:val="14"/>
-        </w:rPr>
-      </w:pPr>
-    </w:p>
-    <w:p>
-      <w:pPr>
-        <w:pStyle w:val="Titre2"/>
-        <w:rPr>
-          <w:i w:val="0"/>
-          <w:iCs/>
-        </w:rPr>
-      </w:pPr>
-      <w:bookmarkStart w:id="2" w:name="_Toc499021834"/>
-      <w:r>
-        <w:rPr>
-          <w:i w:val="0"/>
-          <w:iCs/>
-        </w:rPr>
-        <w:t>Objectifs</w:t>
-      </w:r>
-      <w:bookmarkEnd w:id="2"/>
-    </w:p>
-    <w:p>
-      <w:pPr>
-        <w:rPr>
-          <w:szCs w:val="14"/>
-        </w:rPr>
-      </w:pPr>
-    </w:p>
-    <w:p>
-      <w:pPr>
-        <w:rPr>
-          <w:i/>
-          <w:iCs/>
-          <w:szCs w:val="14"/>
-        </w:rPr>
-      </w:pPr>
-      <w:r>
-        <w:rPr>
-          <w:i/>
-          <w:iCs/>
-          <w:szCs w:val="14"/>
-        </w:rPr>
-        <w:t xml:space="preserve">Ce chapitre énumère les objectifs du projet. L'atteinte ou non </w:t>
-      </w:r>
-      <w:r>
-        <w:rPr>
-          <w:i/>
-          <w:iCs/>
-          <w:szCs w:val="14"/>
-        </w:rPr>
-        <w:t>de c</w:t>
-      </w:r>
-      <w:r>
-        <w:rPr>
-          <w:i/>
-          <w:iCs/>
-          <w:szCs w:val="14"/>
-        </w:rPr>
-        <w:t>eux-ci devr</w:t>
-      </w:r>
-      <w:r>
-        <w:rPr>
-          <w:i/>
-          <w:iCs/>
-          <w:szCs w:val="14"/>
-        </w:rPr>
-        <w:t xml:space="preserve">a pouvoir être contrôlée à la fin du projet. Les objectifs pourront </w:t>
-      </w:r>
-      <w:r>
-        <w:rPr>
-          <w:i/>
-          <w:iCs/>
-          <w:szCs w:val="14"/>
-        </w:rPr>
-        <w:t xml:space="preserve">éventuellement </w:t>
-      </w:r>
-      <w:r>
-        <w:rPr>
-          <w:i/>
-          <w:iCs/>
-          <w:szCs w:val="14"/>
-        </w:rPr>
-        <w:t xml:space="preserve">être revus après l'analyse. </w:t>
-      </w:r>
-    </w:p>
-    <w:p>
-      <w:pPr>
-        <w:rPr>
-          <w:szCs w:val="14"/>
-        </w:rPr>
-      </w:pPr>
-    </w:p>
-    <w:p>
-      <w:pPr>
-        <w:rPr>
-          <w:i/>
-          <w:iCs/>
-          <w:szCs w:val="14"/>
-        </w:rPr>
-      </w:pPr>
-      <w:r>
-        <w:rPr>
-          <w:i/>
-          <w:iCs/>
-          <w:szCs w:val="14"/>
-        </w:rPr>
-        <w:t>Ces éléments peuvent être repris des spécifications de départ.</w:t>
-      </w:r>
-    </w:p>
-    <w:p>
-      <w:pPr>
-        <w:rPr>
-          <w:szCs w:val="14"/>
-        </w:rPr>
-      </w:pPr>
+        <w:t xml:space="preserve">ii. Gestion des </w:t>
+      </w:r>
+      <w:proofErr w:type="spellStart"/>
+      <w:r>
+        <w:t>highscores</w:t>
+      </w:r>
+      <w:proofErr w:type="spellEnd"/>
+      <w:r>
+        <w:t xml:space="preserve"> (en base de données</w:t>
+      </w:r>
     </w:p>
     <w:p>
       <w:pPr>
         <w:pStyle w:val="Titre2"/>
         <w:spacing w:line="259" w:lineRule="auto"/>
         <w:rPr>
-          <w:i w:val="0"/>
-        </w:rPr>
-      </w:pPr>
-      <w:r>
-        <w:br w:type="page"/>
-      </w:r>
-      <w:r>
-        <w:rPr>
           <w:bCs/>
           <w:i w:val="0"/>
-          <w:color w:val="FF0000"/>
+          <w:szCs w:val="24"/>
+        </w:rPr>
+      </w:pPr>
+      <w:r>
+        <w:br w:type="page"/>
+      </w:r>
+      <w:r>
+        <w:rPr>
+          <w:bCs/>
+          <w:i w:val="0"/>
           <w:szCs w:val="24"/>
         </w:rPr>
         <w:lastRenderedPageBreak/>
         <w:t>Gestion de projet</w:t>
+      </w:r>
+    </w:p>
+    <w:p>
+      <w:r>
+        <w:t xml:space="preserve">Pour ce projet la méthode de gestion de projet </w:t>
+      </w:r>
+      <w:proofErr w:type="spellStart"/>
+      <w:r>
+        <w:t>scrum</w:t>
+      </w:r>
+      <w:proofErr w:type="spellEnd"/>
+      <w:r>
+        <w:t xml:space="preserve"> sera utiliser</w:t>
       </w:r>
     </w:p>
     <w:p>
@@ -3005,8 +3092,9 @@
           <w:color w:val="FF0000"/>
           <w:szCs w:val="14"/>
         </w:rPr>
-        <w:t xml:space="preserve"> le contenu des User Stories d’IceScrum</w:t>
-      </w:r>
+        <w:t xml:space="preserve"> le contenu des User Stories d’</w:t>
+      </w:r>
+      <w:proofErr w:type="spellStart"/>
       <w:r>
         <w:rPr>
           <w:b/>
@@ -3016,8 +3104,9 @@
           <w:color w:val="FF0000"/>
           <w:szCs w:val="14"/>
         </w:rPr>
-        <w:t> : Story + tests d’acceptance</w:t>
-      </w:r>
+        <w:t>IceScrum</w:t>
+      </w:r>
+      <w:proofErr w:type="spellEnd"/>
       <w:r>
         <w:rPr>
           <w:b/>
@@ -3027,7 +3116,7 @@
           <w:color w:val="FF0000"/>
           <w:szCs w:val="14"/>
         </w:rPr>
-        <w:t xml:space="preserve"> (avec IceTools)</w:t>
+        <w:t> : Story + tests d’acceptance</w:t>
       </w:r>
       <w:r>
         <w:rPr>
@@ -3038,6 +3127,41 @@
           <w:color w:val="FF0000"/>
           <w:szCs w:val="14"/>
         </w:rPr>
+        <w:t xml:space="preserve"> (avec </w:t>
+      </w:r>
+      <w:proofErr w:type="spellStart"/>
+      <w:r>
+        <w:rPr>
+          <w:b/>
+          <w:bCs/>
+          <w:i/>
+          <w:iCs/>
+          <w:color w:val="FF0000"/>
+          <w:szCs w:val="14"/>
+        </w:rPr>
+        <w:t>IceTools</w:t>
+      </w:r>
+      <w:proofErr w:type="spellEnd"/>
+      <w:r>
+        <w:rPr>
+          <w:b/>
+          <w:bCs/>
+          <w:i/>
+          <w:iCs/>
+          <w:color w:val="FF0000"/>
+          <w:szCs w:val="14"/>
+        </w:rPr>
+        <w:t>)</w:t>
+      </w:r>
+      <w:r>
+        <w:rPr>
+          <w:b/>
+          <w:bCs/>
+          <w:i/>
+          <w:iCs/>
+          <w:color w:val="FF0000"/>
+          <w:szCs w:val="14"/>
+        </w:rPr>
         <w:t xml:space="preserve"> + maquettes</w:t>
       </w:r>
     </w:p>
@@ -3138,8 +3262,20 @@
           <w:iCs/>
           <w:color w:val="FF0000"/>
         </w:rPr>
-        <w:t>Décrire l’environnement dans lequel se fait la sprint review</w:t>
-      </w:r>
+        <w:t xml:space="preserve">Décrire l’environnement dans lequel se fait la sprint </w:t>
+      </w:r>
+      <w:proofErr w:type="spellStart"/>
+      <w:r>
+        <w:rPr>
+          <w:b/>
+          <w:bCs/>
+          <w:i/>
+          <w:iCs/>
+          <w:color w:val="FF0000"/>
+        </w:rPr>
+        <w:t>review</w:t>
+      </w:r>
+      <w:proofErr w:type="spellEnd"/>
     </w:p>
     <w:p>
       <w:pPr>
@@ -3210,6 +3346,7 @@
           <w:szCs w:val="14"/>
         </w:rPr>
       </w:pPr>
+      <w:proofErr w:type="gramStart"/>
       <w:r>
         <w:rPr>
           <w:i/>
@@ -3224,7 +3361,16 @@
           <w:iCs/>
           <w:szCs w:val="14"/>
         </w:rPr>
-        <w:t>ypes de des tests et ordre dans lequel ils seront effectués.</w:t>
+        <w:t>ypes</w:t>
+      </w:r>
+      <w:proofErr w:type="gramEnd"/>
+      <w:r>
+        <w:rPr>
+          <w:i/>
+          <w:iCs/>
+          <w:szCs w:val="14"/>
+        </w:rPr>
+        <w:t xml:space="preserve"> de des tests et ordre dans lequel ils seront effectués.</w:t>
       </w:r>
     </w:p>
     <w:p>
@@ -3244,6 +3390,7 @@
           <w:szCs w:val="14"/>
         </w:rPr>
       </w:pPr>
+      <w:proofErr w:type="gramStart"/>
       <w:r>
         <w:rPr>
           <w:i/>
@@ -3258,7 +3405,16 @@
           <w:iCs/>
           <w:szCs w:val="14"/>
         </w:rPr>
-        <w:t>es moyens à mettre en œuvre</w:t>
+        <w:t>es</w:t>
+      </w:r>
+      <w:proofErr w:type="gramEnd"/>
+      <w:r>
+        <w:rPr>
+          <w:i/>
+          <w:iCs/>
+          <w:szCs w:val="14"/>
+        </w:rPr>
+        <w:t xml:space="preserve"> moyens à mettre en œuvre</w:t>
       </w:r>
       <w:r>
         <w:rPr>
@@ -3286,6 +3442,7 @@
           <w:szCs w:val="14"/>
         </w:rPr>
       </w:pPr>
+      <w:proofErr w:type="gramStart"/>
       <w:r>
         <w:rPr>
           <w:i/>
@@ -3300,7 +3457,16 @@
           <w:iCs/>
           <w:szCs w:val="14"/>
         </w:rPr>
-        <w:t>ouverture des tests (tests exhaustifs ou non, si non, pourquoi ?)</w:t>
+        <w:t>ouverture</w:t>
+      </w:r>
+      <w:proofErr w:type="gramEnd"/>
+      <w:r>
+        <w:rPr>
+          <w:i/>
+          <w:iCs/>
+          <w:szCs w:val="14"/>
+        </w:rPr>
+        <w:t xml:space="preserve"> des tests (tests exhaustifs ou non, si non, pourquoi ?)</w:t>
       </w:r>
       <w:r>
         <w:rPr>
@@ -3328,6 +3494,7 @@
           <w:szCs w:val="14"/>
         </w:rPr>
       </w:pPr>
+      <w:proofErr w:type="gramStart"/>
       <w:r>
         <w:rPr>
           <w:i/>
@@ -3342,7 +3509,16 @@
           <w:iCs/>
           <w:szCs w:val="14"/>
         </w:rPr>
-        <w:t>onnées de test à prévoir (données réelles ?)</w:t>
+        <w:t>onnées</w:t>
+      </w:r>
+      <w:proofErr w:type="gramEnd"/>
+      <w:r>
+        <w:rPr>
+          <w:i/>
+          <w:iCs/>
+          <w:szCs w:val="14"/>
+        </w:rPr>
+        <w:t xml:space="preserve"> de test à prévoir (données réelles ?)</w:t>
       </w:r>
       <w:r>
         <w:rPr>
@@ -3389,13 +3565,23 @@
           <w:szCs w:val="14"/>
         </w:rPr>
       </w:pPr>
+      <w:proofErr w:type="gramStart"/>
       <w:r>
         <w:rPr>
           <w:i/>
           <w:iCs/>
           <w:szCs w:val="14"/>
         </w:rPr>
-        <w:t>les testeurs extérieurs éventuels.</w:t>
+        <w:t>les</w:t>
+      </w:r>
+      <w:proofErr w:type="gramEnd"/>
+      <w:r>
+        <w:rPr>
+          <w:i/>
+          <w:iCs/>
+          <w:szCs w:val="14"/>
+        </w:rPr>
+        <w:t xml:space="preserve"> testeurs extérieurs éventuels.</w:t>
       </w:r>
     </w:p>
     <w:p>
@@ -3408,6 +3594,7 @@
       <w:bookmarkStart w:id="7" w:name="_Toc71703259"/>
       <w:bookmarkStart w:id="8" w:name="_Toc499021842"/>
       <w:r>
+        <w:lastRenderedPageBreak/>
         <w:t>R</w:t>
       </w:r>
       <w:bookmarkEnd w:id="7"/>
@@ -3456,7 +3643,6 @@
           <w:iCs/>
           <w:color w:val="FF0000"/>
         </w:rPr>
-        <w:lastRenderedPageBreak/>
         <w:t>Ce chapitre est constitué de plusieurs sous-chapitre</w:t>
       </w:r>
       <w:r>
@@ -3705,7 +3891,27 @@
           <w:iCs/>
           <w:color w:val="FF0000"/>
         </w:rPr>
-        <w:t>Au moment de générer le formulaire, le script php :</w:t>
+        <w:t xml:space="preserve">Au moment de générer le formulaire, le script </w:t>
+      </w:r>
+      <w:proofErr w:type="spellStart"/>
+      <w:r>
+        <w:rPr>
+          <w:b/>
+          <w:i/>
+          <w:iCs/>
+          <w:color w:val="FF0000"/>
+        </w:rPr>
+        <w:t>php</w:t>
+      </w:r>
+      <w:proofErr w:type="spellEnd"/>
+      <w:r>
+        <w:rPr>
+          <w:b/>
+          <w:i/>
+          <w:iCs/>
+          <w:color w:val="FF0000"/>
+        </w:rPr>
+        <w:t> :</w:t>
       </w:r>
     </w:p>
     <w:p>
@@ -3777,8 +3983,39 @@
           <w:iCs/>
           <w:color w:val="FF0000"/>
         </w:rPr>
-        <w:t>Ajoute un input nommé « CSRF » de type hidden dans le form</w:t>
-      </w:r>
+        <w:t xml:space="preserve">Ajoute un input nommé « CSRF » de type </w:t>
+      </w:r>
+      <w:proofErr w:type="spellStart"/>
+      <w:r>
+        <w:rPr>
+          <w:b/>
+          <w:i/>
+          <w:iCs/>
+          <w:color w:val="FF0000"/>
+        </w:rPr>
+        <w:t>hidden</w:t>
+      </w:r>
+      <w:proofErr w:type="spellEnd"/>
+      <w:r>
+        <w:rPr>
+          <w:b/>
+          <w:i/>
+          <w:iCs/>
+          <w:color w:val="FF0000"/>
+        </w:rPr>
+        <w:t xml:space="preserve"> dans le </w:t>
+      </w:r>
+      <w:proofErr w:type="spellStart"/>
+      <w:r>
+        <w:rPr>
+          <w:b/>
+          <w:i/>
+          <w:iCs/>
+          <w:color w:val="FF0000"/>
+        </w:rPr>
+        <w:t>form</w:t>
+      </w:r>
+      <w:proofErr w:type="spellEnd"/>
     </w:p>
     <w:p>
       <w:pPr>
@@ -3801,8 +4038,19 @@
           <w:iCs/>
           <w:color w:val="FF0000"/>
         </w:rPr>
-        <w:t>A la réception du POST du fromulaire</w:t>
-      </w:r>
+        <w:t xml:space="preserve">A la réception du POST du </w:t>
+      </w:r>
+      <w:proofErr w:type="spellStart"/>
+      <w:r>
+        <w:rPr>
+          <w:b/>
+          <w:i/>
+          <w:iCs/>
+          <w:color w:val="FF0000"/>
+        </w:rPr>
+        <w:t>fromulaire</w:t>
+      </w:r>
+      <w:proofErr w:type="spellEnd"/>
     </w:p>
     <w:p>
       <w:pPr>
@@ -4070,12 +4318,21 @@
           <w:iCs/>
         </w:rPr>
       </w:pPr>
-      <w:r>
-        <w:rPr>
-          <w:i/>
-          <w:iCs/>
-        </w:rPr>
-        <w:t>la liste de tous les fichiers et une rapide description de leur contenu (des noms qui parlent !)</w:t>
+      <w:proofErr w:type="gramStart"/>
+      <w:r>
+        <w:rPr>
+          <w:i/>
+          <w:iCs/>
+        </w:rPr>
+        <w:t>la</w:t>
+      </w:r>
+      <w:proofErr w:type="gramEnd"/>
+      <w:r>
+        <w:rPr>
+          <w:i/>
+          <w:iCs/>
+        </w:rPr>
+        <w:t xml:space="preserve"> liste de tous les fichiers et une rapide description de leur contenu (des noms qui parlent !)</w:t>
       </w:r>
     </w:p>
     <w:p>
@@ -4094,12 +4351,21 @@
           <w:iCs/>
         </w:rPr>
       </w:pPr>
-      <w:r>
-        <w:rPr>
-          <w:i/>
-          <w:iCs/>
-        </w:rPr>
-        <w:t>les versions des systèmes d'exploitation et des outils logiciels</w:t>
+      <w:proofErr w:type="gramStart"/>
+      <w:r>
+        <w:rPr>
+          <w:i/>
+          <w:iCs/>
+        </w:rPr>
+        <w:t>les</w:t>
+      </w:r>
+      <w:proofErr w:type="gramEnd"/>
+      <w:r>
+        <w:rPr>
+          <w:i/>
+          <w:iCs/>
+        </w:rPr>
+        <w:t xml:space="preserve"> versions des systèmes d'exploitation et des outils logiciels</w:t>
       </w:r>
     </w:p>
     <w:p>
@@ -4118,12 +4384,21 @@
           <w:iCs/>
         </w:rPr>
       </w:pPr>
-      <w:r>
-        <w:rPr>
-          <w:i/>
-          <w:iCs/>
-        </w:rPr>
-        <w:t>la description exacte du matériel</w:t>
+      <w:proofErr w:type="gramStart"/>
+      <w:r>
+        <w:rPr>
+          <w:i/>
+          <w:iCs/>
+        </w:rPr>
+        <w:t>la</w:t>
+      </w:r>
+      <w:proofErr w:type="gramEnd"/>
+      <w:r>
+        <w:rPr>
+          <w:i/>
+          <w:iCs/>
+        </w:rPr>
+        <w:t xml:space="preserve"> description exacte du matériel</w:t>
       </w:r>
     </w:p>
     <w:p/>
@@ -4163,7 +4438,6 @@
           <w:i w:val="0"/>
           <w:iCs/>
         </w:rPr>
-        <w:lastRenderedPageBreak/>
         <w:t>Description des test</w:t>
       </w:r>
       <w:bookmarkEnd w:id="12"/>
@@ -4205,8 +4479,9 @@
           <w:iCs/>
           <w:color w:val="FF0000"/>
         </w:rPr>
-        <w:t>Reprendre les tests d’acceptance d’IceScrum au moyen de la feuille ad hoc d’</w:t>
-      </w:r>
+        <w:t>Reprendre les tests d’acceptance d’</w:t>
+      </w:r>
+      <w:proofErr w:type="spellStart"/>
       <w:r>
         <w:rPr>
           <w:b/>
@@ -4215,8 +4490,31 @@
           <w:iCs/>
           <w:color w:val="FF0000"/>
         </w:rPr>
+        <w:t>IceScrum</w:t>
+      </w:r>
+      <w:proofErr w:type="spellEnd"/>
+      <w:r>
+        <w:rPr>
+          <w:b/>
+          <w:bCs/>
+          <w:i/>
+          <w:iCs/>
+          <w:color w:val="FF0000"/>
+        </w:rPr>
+        <w:t xml:space="preserve"> au moyen de la feuille ad hoc d’</w:t>
+      </w:r>
+      <w:proofErr w:type="spellStart"/>
+      <w:r>
+        <w:rPr>
+          <w:b/>
+          <w:bCs/>
+          <w:i/>
+          <w:iCs/>
+          <w:color w:val="FF0000"/>
+        </w:rPr>
         <w:t>IceTools</w:t>
       </w:r>
+      <w:proofErr w:type="spellEnd"/>
     </w:p>
     <w:p>
       <w:pPr>
@@ -4726,12 +5024,21 @@
         <w:szCs w:val="16"/>
       </w:rPr>
     </w:pPr>
+    <w:proofErr w:type="gramStart"/>
     <w:r>
       <w:rPr>
         <w:sz w:val="16"/>
         <w:szCs w:val="16"/>
       </w:rPr>
-      <w:t>i-CQ VD Octobre 2010</w:t>
+      <w:t>i</w:t>
+    </w:r>
+    <w:proofErr w:type="gramEnd"/>
+    <w:r>
+      <w:rPr>
+        <w:sz w:val="16"/>
+        <w:szCs w:val="16"/>
+      </w:rPr>
+      <w:t>-CQ VD Octobre 2010</w:t>
     </w:r>
     <w:r>
       <w:rPr>
@@ -4793,7 +5100,23 @@
         <w:sz w:val="16"/>
         <w:szCs w:val="16"/>
       </w:rPr>
-      <w:t>Dernière modif : 02.12.2010</w:t>
+      <w:t xml:space="preserve">Dernière </w:t>
+    </w:r>
+    <w:proofErr w:type="spellStart"/>
+    <w:r>
+      <w:rPr>
+        <w:sz w:val="16"/>
+        <w:szCs w:val="16"/>
+      </w:rPr>
+      <w:t>modif</w:t>
+    </w:r>
+    <w:proofErr w:type="spellEnd"/>
+    <w:r>
+      <w:rPr>
+        <w:sz w:val="16"/>
+        <w:szCs w:val="16"/>
+      </w:rPr>
+      <w:t> : 02.12.2010</w:t>
     </w:r>
     <w:r>
       <w:rPr>
@@ -8189,26 +8512,6 @@
 </file>
 
 <file path=customXml/item1.xml><?xml version="1.0" encoding="utf-8"?>
-<p:properties xmlns:p="http://schemas.microsoft.com/office/2006/metadata/properties" xmlns:xsi="http://www.w3.org/2001/XMLSchema-instance" xmlns:pc="http://schemas.microsoft.com/office/infopath/2007/PartnerControls">
-  <documentManagement>
-    <TaxCatchAll xmlns="eefa3612-053e-497a-ae76-8a76877f5e22" xsi:nil="true"/>
-    <lcf76f155ced4ddcb4097134ff3c332f xmlns="b5cf4370-ac38-4b9e-9836-ef6f5df64f24">
-      <Terms xmlns="http://schemas.microsoft.com/office/infopath/2007/PartnerControls"/>
-    </lcf76f155ced4ddcb4097134ff3c332f>
-  </documentManagement>
-</p:properties>
-</file>
-
-<file path=customXml/item2.xml><?xml version="1.0" encoding="utf-8"?>
-<?mso-contentType ?>
-<FormTemplates xmlns="http://schemas.microsoft.com/sharepoint/v3/contenttype/forms">
-  <Display>DocumentLibraryForm</Display>
-  <Edit>DocumentLibraryForm</Edit>
-  <New>DocumentLibraryForm</New>
-</FormTemplates>
-</file>
-
-<file path=customXml/item3.xml><?xml version="1.0" encoding="utf-8"?>
 <ct:contentTypeSchema xmlns:ct="http://schemas.microsoft.com/office/2006/metadata/contentType" xmlns:ma="http://schemas.microsoft.com/office/2006/metadata/properties/metaAttributes" ct:_="" ma:_="" ma:contentTypeName="Document" ma:contentTypeID="0x01010080C9F2488912074FB587B9AD9ADAE5BB" ma:contentTypeVersion="11" ma:contentTypeDescription="Crée un document." ma:contentTypeScope="" ma:versionID="0de33a34aa8934241a92d815be952b03">
   <xsd:schema xmlns:xsd="http://www.w3.org/2001/XMLSchema" xmlns:xs="http://www.w3.org/2001/XMLSchema" xmlns:p="http://schemas.microsoft.com/office/2006/metadata/properties" xmlns:ns2="b5cf4370-ac38-4b9e-9836-ef6f5df64f24" xmlns:ns3="eefa3612-053e-497a-ae76-8a76877f5e22" targetNamespace="http://schemas.microsoft.com/office/2006/metadata/properties" ma:root="true" ma:fieldsID="8468e718e17ddb77568e1238d457d43f" ns2:_="" ns3:_="">
     <xsd:import namespace="b5cf4370-ac38-4b9e-9836-ef6f5df64f24"/>
@@ -8403,26 +8706,27 @@
 </ct:contentTypeSchema>
 </file>
 
-<file path=customXml/itemProps1.xml><?xml version="1.0" encoding="utf-8"?>
-<ds:datastoreItem xmlns:ds="http://schemas.openxmlformats.org/officeDocument/2006/customXml" ds:itemID="{67CD1812-8B57-456C-9CBC-7D2297210787}">
-  <ds:schemaRefs>
-    <ds:schemaRef ds:uri="http://schemas.microsoft.com/office/2006/metadata/properties"/>
-    <ds:schemaRef ds:uri="http://schemas.microsoft.com/office/infopath/2007/PartnerControls"/>
-    <ds:schemaRef ds:uri="eefa3612-053e-497a-ae76-8a76877f5e22"/>
-    <ds:schemaRef ds:uri="b5cf4370-ac38-4b9e-9836-ef6f5df64f24"/>
-  </ds:schemaRefs>
-</ds:datastoreItem>
+<file path=customXml/item2.xml><?xml version="1.0" encoding="utf-8"?>
+<?mso-contentType ?>
+<FormTemplates xmlns="http://schemas.microsoft.com/sharepoint/v3/contenttype/forms">
+  <Display>DocumentLibraryForm</Display>
+  <Edit>DocumentLibraryForm</Edit>
+  <New>DocumentLibraryForm</New>
+</FormTemplates>
 </file>
 
-<file path=customXml/itemProps2.xml><?xml version="1.0" encoding="utf-8"?>
-<ds:datastoreItem xmlns:ds="http://schemas.openxmlformats.org/officeDocument/2006/customXml" ds:itemID="{1DADA05A-DA17-4CB0-90B5-C889667DD54A}">
-  <ds:schemaRefs>
-    <ds:schemaRef ds:uri="http://schemas.microsoft.com/sharepoint/v3/contenttype/forms"/>
-  </ds:schemaRefs>
-</ds:datastoreItem>
+<file path=customXml/item3.xml><?xml version="1.0" encoding="utf-8"?>
+<p:properties xmlns:p="http://schemas.microsoft.com/office/2006/metadata/properties" xmlns:xsi="http://www.w3.org/2001/XMLSchema-instance" xmlns:pc="http://schemas.microsoft.com/office/infopath/2007/PartnerControls">
+  <documentManagement>
+    <TaxCatchAll xmlns="eefa3612-053e-497a-ae76-8a76877f5e22" xsi:nil="true"/>
+    <lcf76f155ced4ddcb4097134ff3c332f xmlns="b5cf4370-ac38-4b9e-9836-ef6f5df64f24">
+      <Terms xmlns="http://schemas.microsoft.com/office/infopath/2007/PartnerControls"/>
+    </lcf76f155ced4ddcb4097134ff3c332f>
+  </documentManagement>
+</p:properties>
 </file>
 
-<file path=customXml/itemProps3.xml><?xml version="1.0" encoding="utf-8"?>
+<file path=customXml/itemProps1.xml><?xml version="1.0" encoding="utf-8"?>
 <ds:datastoreItem xmlns:ds="http://schemas.openxmlformats.org/officeDocument/2006/customXml" ds:itemID="{452F434D-1870-4DF3-AED5-C505CC9FD5A8}">
   <ds:schemaRefs>
     <ds:schemaRef ds:uri="http://schemas.microsoft.com/office/2006/metadata/contentType"/>
@@ -8439,4 +8743,23 @@
     <ds:schemaRef ds:uri="http://schemas.microsoft.com/internal/obd"/>
   </ds:schemaRefs>
 </ds:datastoreItem>
+</file>
+
+<file path=customXml/itemProps2.xml><?xml version="1.0" encoding="utf-8"?>
+<ds:datastoreItem xmlns:ds="http://schemas.openxmlformats.org/officeDocument/2006/customXml" ds:itemID="{1DADA05A-DA17-4CB0-90B5-C889667DD54A}">
+  <ds:schemaRefs>
+    <ds:schemaRef ds:uri="http://schemas.microsoft.com/sharepoint/v3/contenttype/forms"/>
+  </ds:schemaRefs>
+</ds:datastoreItem>
+</file>
+
+<file path=customXml/itemProps3.xml><?xml version="1.0" encoding="utf-8"?>
+<ds:datastoreItem xmlns:ds="http://schemas.openxmlformats.org/officeDocument/2006/customXml" ds:itemID="{67CD1812-8B57-456C-9CBC-7D2297210787}">
+  <ds:schemaRefs>
+    <ds:schemaRef ds:uri="http://schemas.microsoft.com/office/2006/metadata/properties"/>
+    <ds:schemaRef ds:uri="http://schemas.microsoft.com/office/infopath/2007/PartnerControls"/>
+    <ds:schemaRef ds:uri="eefa3612-053e-497a-ae76-8a76877f5e22"/>
+    <ds:schemaRef ds:uri="b5cf4370-ac38-4b9e-9836-ef6f5df64f24"/>
+  </ds:schemaRefs>
+</ds:datastoreItem>
 </file>
</xml_diff>